<commit_message>
* changes to menues
</commit_message>
<xml_diff>
--- a/!Forms.docx
+++ b/!Forms.docx
@@ -1,65 +1,108 @@
 
 <file path=word/document.xml><?xml version="1.0" encoding="utf-8"?>
-<w:document xmlns:wpc="http://schemas.microsoft.com/office/word/2010/wordprocessingCanvas" xmlns:cx="http://schemas.microsoft.com/office/drawing/2014/chartex" xmlns:mc="http://schemas.openxmlformats.org/markup-compatibility/2006" xmlns:o="urn:schemas-microsoft-com:office:office" xmlns:r="http://schemas.openxmlformats.org/officeDocument/2006/relationships" xmlns:m="http://schemas.openxmlformats.org/officeDocument/2006/math" xmlns:v="urn:schemas-microsoft-com:vml" xmlns:wp14="http://schemas.microsoft.com/office/word/2010/wordprocessingDrawing" xmlns:wp="http://schemas.openxmlformats.org/drawingml/2006/wordprocessingDrawing" xmlns:w10="urn:schemas-microsoft-com:office:word" xmlns:w="http://schemas.openxmlformats.org/wordprocessingml/2006/main" xmlns:w14="http://schemas.microsoft.com/office/word/2010/wordml" xmlns:w15="http://schemas.microsoft.com/office/word/2012/wordml" xmlns:w16se="http://schemas.microsoft.com/office/word/2015/wordml/symex" xmlns:wpg="http://schemas.microsoft.com/office/word/2010/wordprocessingGroup" xmlns:wpi="http://schemas.microsoft.com/office/word/2010/wordprocessingInk" xmlns:wne="http://schemas.microsoft.com/office/word/2006/wordml" xmlns:wps="http://schemas.microsoft.com/office/word/2010/wordprocessingShape" mc:Ignorable="w14 w15 w16se wp14">
+<w:document xmlns:wpc="http://schemas.microsoft.com/office/word/2010/wordprocessingCanvas" xmlns:cx="http://schemas.microsoft.com/office/drawing/2014/chartex" xmlns:cx1="http://schemas.microsoft.com/office/drawing/2015/9/8/chartex" xmlns:mc="http://schemas.openxmlformats.org/markup-compatibility/2006" xmlns:o="urn:schemas-microsoft-com:office:office" xmlns:r="http://schemas.openxmlformats.org/officeDocument/2006/relationships" xmlns:m="http://schemas.openxmlformats.org/officeDocument/2006/math" xmlns:v="urn:schemas-microsoft-com:vml" xmlns:wp14="http://schemas.microsoft.com/office/word/2010/wordprocessingDrawing" xmlns:wp="http://schemas.openxmlformats.org/drawingml/2006/wordprocessingDrawing" xmlns:w10="urn:schemas-microsoft-com:office:word" xmlns:w="http://schemas.openxmlformats.org/wordprocessingml/2006/main" xmlns:w14="http://schemas.microsoft.com/office/word/2010/wordml" xmlns:w15="http://schemas.microsoft.com/office/word/2012/wordml" xmlns:w16se="http://schemas.microsoft.com/office/word/2015/wordml/symex" xmlns:wpg="http://schemas.microsoft.com/office/word/2010/wordprocessingGroup" xmlns:wpi="http://schemas.microsoft.com/office/word/2010/wordprocessingInk" xmlns:wne="http://schemas.microsoft.com/office/word/2006/wordml" xmlns:wps="http://schemas.microsoft.com/office/word/2010/wordprocessingShape" mc:Ignorable="w14 w15 w16se wp14">
   <w:body>
     <w:p>
-      <w:r>
+      <w:pPr>
+        <w:rPr>
+          <w:lang w:val="fr-CA"/>
+        </w:rPr>
+      </w:pPr>
+      <w:r>
+        <w:rPr>
+          <w:lang w:val="fr-CA"/>
+        </w:rPr>
         <w:t>*</w:t>
       </w:r>
       <w:r>
+        <w:rPr>
+          <w:lang w:val="fr-CA"/>
+        </w:rPr>
         <w:t>Nom</w:t>
       </w:r>
-      <w:bookmarkStart w:id="0" w:name="_GoBack"/>
-      <w:bookmarkEnd w:id="0"/>
-      <w:r>
+      <w:r>
+        <w:rPr>
+          <w:lang w:val="fr-CA"/>
+        </w:rPr>
         <w:t xml:space="preserve"> _________</w:t>
       </w:r>
     </w:p>
     <w:p>
-      <w:r>
+      <w:pPr>
+        <w:rPr>
+          <w:lang w:val="fr-CA"/>
+        </w:rPr>
+      </w:pPr>
+      <w:r>
+        <w:rPr>
+          <w:lang w:val="fr-CA"/>
+        </w:rPr>
         <w:t>*</w:t>
       </w:r>
       <w:r>
+        <w:rPr>
+          <w:lang w:val="fr-CA"/>
+        </w:rPr>
         <w:t>Phone_________</w:t>
       </w:r>
     </w:p>
     <w:p>
-      <w:r>
+      <w:pPr>
+        <w:rPr>
+          <w:lang w:val="fr-CA"/>
+        </w:rPr>
+      </w:pPr>
+      <w:r>
+        <w:rPr>
+          <w:lang w:val="fr-CA"/>
+        </w:rPr>
         <w:t>*</w:t>
       </w:r>
       <w:r>
+        <w:rPr>
+          <w:lang w:val="fr-CA"/>
+        </w:rPr>
         <w:t>Email ________</w:t>
       </w:r>
       <w:r>
+        <w:rPr>
+          <w:lang w:val="fr-CA"/>
+        </w:rPr>
         <w:t xml:space="preserve"> </w:t>
       </w:r>
     </w:p>
     <w:p>
-      <w:r>
+      <w:pPr>
+        <w:rPr>
+          <w:lang w:val="fr-CA"/>
+        </w:rPr>
+      </w:pPr>
+      <w:r>
+        <w:rPr>
+          <w:lang w:val="fr-CA"/>
+        </w:rPr>
         <w:t>*Date ________</w:t>
       </w:r>
     </w:p>
-    <w:p/>
-    <w:p>
-      <w:pPr>
-        <w:rPr>
-          <w:lang w:val="fr-CA"/>
-        </w:rPr>
-      </w:pPr>
-      <w:r>
-        <w:rPr>
-          <w:lang w:val="fr-CA"/>
-        </w:rPr>
-        <w:t xml:space="preserve">Ville de </w:t>
-      </w:r>
-      <w:proofErr w:type="spellStart"/>
-      <w:r>
-        <w:rPr>
-          <w:lang w:val="fr-CA"/>
-        </w:rPr>
-        <w:t>depart</w:t>
-      </w:r>
-      <w:proofErr w:type="spellEnd"/>
+    <w:p>
+      <w:pPr>
+        <w:rPr>
+          <w:lang w:val="fr-CA"/>
+        </w:rPr>
+      </w:pPr>
+    </w:p>
+    <w:p>
+      <w:pPr>
+        <w:rPr>
+          <w:lang w:val="fr-CA"/>
+        </w:rPr>
+      </w:pPr>
+      <w:r>
+        <w:rPr>
+          <w:lang w:val="fr-CA"/>
+        </w:rPr>
+        <w:t>Ville de depart</w:t>
+      </w:r>
       <w:r>
         <w:rPr>
           <w:lang w:val="fr-CA"/>
@@ -108,12 +151,12 @@
           <w:sz w:val="21"/>
           <w:szCs w:val="21"/>
           <w:shd w:val="clear" w:color="auto" w:fill="F3F3F3"/>
-        </w:rPr>
-      </w:pPr>
-      <w:bookmarkStart w:id="1" w:name="OLE_LINK2"/>
-      <w:bookmarkStart w:id="2" w:name="OLE_LINK3"/>
-      <w:bookmarkStart w:id="3" w:name="OLE_LINK4"/>
-      <w:proofErr w:type="spellStart"/>
+          <w:lang w:val="fr-CA"/>
+        </w:rPr>
+      </w:pPr>
+      <w:bookmarkStart w:id="0" w:name="OLE_LINK2"/>
+      <w:bookmarkStart w:id="1" w:name="OLE_LINK3"/>
+      <w:bookmarkStart w:id="2" w:name="OLE_LINK4"/>
       <w:r>
         <w:rPr>
           <w:highlight w:val="green"/>
@@ -121,10 +164,9 @@
         </w:rPr>
         <w:t>Submit</w:t>
       </w:r>
+      <w:bookmarkEnd w:id="0"/>
       <w:bookmarkEnd w:id="1"/>
       <w:bookmarkEnd w:id="2"/>
-      <w:bookmarkEnd w:id="3"/>
-      <w:proofErr w:type="spellEnd"/>
       <w:r>
         <w:rPr>
           <w:highlight w:val="green"/>
@@ -165,6 +207,7 @@
           <w:sz w:val="21"/>
           <w:szCs w:val="21"/>
           <w:shd w:val="clear" w:color="auto" w:fill="F3F3F3"/>
+          <w:lang w:val="fr-CA"/>
         </w:rPr>
         <w:t>Additional info</w:t>
       </w:r>
@@ -176,6 +219,7 @@
           <w:sz w:val="21"/>
           <w:szCs w:val="21"/>
           <w:shd w:val="clear" w:color="auto" w:fill="F3F3F3"/>
+          <w:lang w:val="fr-CA"/>
         </w:rPr>
         <w:tab/>
       </w:r>
@@ -189,6 +233,7 @@
           <w:sz w:val="21"/>
           <w:szCs w:val="21"/>
           <w:shd w:val="clear" w:color="auto" w:fill="F3F3F3"/>
+          <w:lang w:val="fr-CA"/>
         </w:rPr>
       </w:pPr>
     </w:p>
@@ -349,21 +394,12 @@
           <w:lang w:val="fr-CA"/>
         </w:rPr>
       </w:pPr>
-      <w:proofErr w:type="spellStart"/>
       <w:r>
         <w:rPr>
           <w:b/>
           <w:lang w:val="fr-CA"/>
         </w:rPr>
-        <w:t>Attach</w:t>
-      </w:r>
-      <w:proofErr w:type="spellEnd"/>
-      <w:r>
-        <w:rPr>
-          <w:b/>
-          <w:lang w:val="fr-CA"/>
-        </w:rPr>
-        <w:t xml:space="preserve"> </w:t>
+        <w:t xml:space="preserve">Attach </w:t>
       </w:r>
       <w:r>
         <w:rPr>
@@ -388,7 +424,6 @@
           <w:lang w:val="fr-CA"/>
         </w:rPr>
       </w:pPr>
-      <w:proofErr w:type="spellStart"/>
       <w:r>
         <w:rPr>
           <w:highlight w:val="green"/>
@@ -396,7 +431,6 @@
         </w:rPr>
         <w:t>Submit</w:t>
       </w:r>
-      <w:proofErr w:type="spellEnd"/>
     </w:p>
     <w:p>
       <w:pPr>
@@ -548,31 +582,159 @@
           <w:lang w:val="fr-CA"/>
         </w:rPr>
       </w:pPr>
-      <w:proofErr w:type="spellStart"/>
       <w:r>
         <w:rPr>
           <w:rFonts w:ascii="Handlee" w:hAnsi="Handlee"/>
           <w:b/>
           <w:lang w:val="fr-CA"/>
         </w:rPr>
-        <w:t>Easy</w:t>
-      </w:r>
-      <w:proofErr w:type="spellEnd"/>
-      <w:r>
+        <w:t>Easy Move</w:t>
+      </w:r>
+    </w:p>
+    <w:p>
+      <w:pPr>
         <w:rPr>
           <w:rFonts w:ascii="Handlee" w:hAnsi="Handlee"/>
           <w:b/>
           <w:lang w:val="fr-CA"/>
         </w:rPr>
-        <w:t xml:space="preserve"> Move</w:t>
-      </w:r>
-    </w:p>
-    <w:p>
-      <w:pPr>
-        <w:rPr>
-          <w:lang w:val="fr-CA"/>
-        </w:rPr>
-      </w:pPr>
+      </w:pPr>
+      <w:r>
+        <w:rPr>
+          <w:noProof/>
+        </w:rPr>
+        <w:drawing>
+          <wp:inline distT="0" distB="0" distL="0" distR="0" wp14:anchorId="4DE84D6E" wp14:editId="2BCEEA83">
+            <wp:extent cx="2699385" cy="755015"/>
+            <wp:effectExtent l="0" t="0" r="5715" b="6985"/>
+            <wp:docPr id="6" name="Picture 6"/>
+            <wp:cNvGraphicFramePr>
+              <a:graphicFrameLocks xmlns:a="http://schemas.openxmlformats.org/drawingml/2006/main" noChangeAspect="1"/>
+            </wp:cNvGraphicFramePr>
+            <a:graphic xmlns:a="http://schemas.openxmlformats.org/drawingml/2006/main">
+              <a:graphicData uri="http://schemas.openxmlformats.org/drawingml/2006/picture">
+                <pic:pic xmlns:pic="http://schemas.openxmlformats.org/drawingml/2006/picture">
+                  <pic:nvPicPr>
+                    <pic:cNvPr id="1" name=""/>
+                    <pic:cNvPicPr/>
+                  </pic:nvPicPr>
+                  <pic:blipFill>
+                    <a:blip r:embed="rId8"/>
+                    <a:stretch>
+                      <a:fillRect/>
+                    </a:stretch>
+                  </pic:blipFill>
+                  <pic:spPr>
+                    <a:xfrm>
+                      <a:off x="0" y="0"/>
+                      <a:ext cx="2699385" cy="755015"/>
+                    </a:xfrm>
+                    <a:prstGeom prst="rect">
+                      <a:avLst/>
+                    </a:prstGeom>
+                  </pic:spPr>
+                </pic:pic>
+              </a:graphicData>
+            </a:graphic>
+          </wp:inline>
+        </w:drawing>
+      </w:r>
+    </w:p>
+    <w:p>
+      <w:pPr>
+        <w:rPr>
+          <w:lang w:val="fr-CA"/>
+        </w:rPr>
+      </w:pPr>
+      <w:r>
+        <w:rPr>
+          <w:noProof/>
+        </w:rPr>
+        <w:drawing>
+          <wp:inline distT="0" distB="0" distL="0" distR="0" wp14:anchorId="5331CE88" wp14:editId="679F1ADC">
+            <wp:extent cx="2699385" cy="423545"/>
+            <wp:effectExtent l="0" t="0" r="5715" b="0"/>
+            <wp:docPr id="7" name="Picture 7"/>
+            <wp:cNvGraphicFramePr>
+              <a:graphicFrameLocks xmlns:a="http://schemas.openxmlformats.org/drawingml/2006/main" noChangeAspect="1"/>
+            </wp:cNvGraphicFramePr>
+            <a:graphic xmlns:a="http://schemas.openxmlformats.org/drawingml/2006/main">
+              <a:graphicData uri="http://schemas.openxmlformats.org/drawingml/2006/picture">
+                <pic:pic xmlns:pic="http://schemas.openxmlformats.org/drawingml/2006/picture">
+                  <pic:nvPicPr>
+                    <pic:cNvPr id="1" name=""/>
+                    <pic:cNvPicPr/>
+                  </pic:nvPicPr>
+                  <pic:blipFill>
+                    <a:blip r:embed="rId9"/>
+                    <a:stretch>
+                      <a:fillRect/>
+                    </a:stretch>
+                  </pic:blipFill>
+                  <pic:spPr>
+                    <a:xfrm>
+                      <a:off x="0" y="0"/>
+                      <a:ext cx="2699385" cy="423545"/>
+                    </a:xfrm>
+                    <a:prstGeom prst="rect">
+                      <a:avLst/>
+                    </a:prstGeom>
+                  </pic:spPr>
+                </pic:pic>
+              </a:graphicData>
+            </a:graphic>
+          </wp:inline>
+        </w:drawing>
+      </w:r>
+    </w:p>
+    <w:p>
+      <w:pPr>
+        <w:rPr>
+          <w:lang w:val="fr-CA"/>
+        </w:rPr>
+      </w:pPr>
+      <w:r>
+        <w:rPr>
+          <w:noProof/>
+        </w:rPr>
+        <w:drawing>
+          <wp:inline distT="0" distB="0" distL="0" distR="0" wp14:anchorId="22B9C61E" wp14:editId="2CD3BD1C">
+            <wp:extent cx="2699385" cy="3837940"/>
+            <wp:effectExtent l="0" t="0" r="5715" b="0"/>
+            <wp:docPr id="8" name="Picture 8"/>
+            <wp:cNvGraphicFramePr>
+              <a:graphicFrameLocks xmlns:a="http://schemas.openxmlformats.org/drawingml/2006/main" noChangeAspect="1"/>
+            </wp:cNvGraphicFramePr>
+            <a:graphic xmlns:a="http://schemas.openxmlformats.org/drawingml/2006/main">
+              <a:graphicData uri="http://schemas.openxmlformats.org/drawingml/2006/picture">
+                <pic:pic xmlns:pic="http://schemas.openxmlformats.org/drawingml/2006/picture">
+                  <pic:nvPicPr>
+                    <pic:cNvPr id="1" name=""/>
+                    <pic:cNvPicPr/>
+                  </pic:nvPicPr>
+                  <pic:blipFill>
+                    <a:blip r:embed="rId10"/>
+                    <a:stretch>
+                      <a:fillRect/>
+                    </a:stretch>
+                  </pic:blipFill>
+                  <pic:spPr>
+                    <a:xfrm>
+                      <a:off x="0" y="0"/>
+                      <a:ext cx="2699385" cy="3837940"/>
+                    </a:xfrm>
+                    <a:prstGeom prst="rect">
+                      <a:avLst/>
+                    </a:prstGeom>
+                  </pic:spPr>
+                </pic:pic>
+              </a:graphicData>
+            </a:graphic>
+          </wp:inline>
+        </w:drawing>
+      </w:r>
+      <w:bookmarkStart w:id="3" w:name="_GoBack"/>
+      <w:bookmarkEnd w:id="3"/>
     </w:p>
     <w:p>
       <w:pPr>
@@ -600,7 +762,7 @@
                     <pic:cNvPicPr/>
                   </pic:nvPicPr>
                   <pic:blipFill>
-                    <a:blip r:embed="rId8"/>
+                    <a:blip r:embed="rId11"/>
                     <a:stretch>
                       <a:fillRect/>
                     </a:stretch>

</xml_diff>